<commit_message>
Resumen contenido, link dataset
</commit_message>
<xml_diff>
--- a/Vertex AI.docx
+++ b/Vertex AI.docx
@@ -611,7 +611,6 @@
           <w:lang w:val="es-ES" w:eastAsia="en-GB"/>
         </w:rPr>
       </w:pPr>
-      <w:proofErr w:type="spellStart"/>
       <w:r>
         <w:rPr>
           <w:rFonts w:eastAsia="Times New Roman"/>
@@ -620,6 +619,158 @@
           <w:lang w:val="es-ES" w:eastAsia="en-GB"/>
         </w:rPr>
         <w:lastRenderedPageBreak/>
+        <w:t>Notebooks</w:t>
+      </w:r>
+    </w:p>
+    <w:p>
+      <w:pPr>
+        <w:rPr>
+          <w:lang w:val="es-ES"/>
+        </w:rPr>
+      </w:pPr>
+    </w:p>
+    <w:p>
+      <w:pPr>
+        <w:rPr>
+          <w:lang w:val="es-ES"/>
+        </w:rPr>
+      </w:pPr>
+      <w:r>
+        <w:rPr>
+          <w:lang w:val="es-ES"/>
+        </w:rPr>
+        <w:t xml:space="preserve">Los notebooks no son más que </w:t>
+      </w:r>
+      <w:proofErr w:type="spellStart"/>
+      <w:r>
+        <w:rPr>
+          <w:lang w:val="es-ES"/>
+        </w:rPr>
+        <w:t>Jupyter</w:t>
+      </w:r>
+      <w:proofErr w:type="spellEnd"/>
+      <w:r>
+        <w:rPr>
+          <w:lang w:val="es-ES"/>
+        </w:rPr>
+        <w:t xml:space="preserve"> </w:t>
+      </w:r>
+      <w:proofErr w:type="spellStart"/>
+      <w:r>
+        <w:rPr>
+          <w:lang w:val="es-ES"/>
+        </w:rPr>
+        <w:t>Lab</w:t>
+      </w:r>
+      <w:proofErr w:type="spellEnd"/>
+      <w:r>
+        <w:rPr>
+          <w:lang w:val="es-ES"/>
+        </w:rPr>
+        <w:t xml:space="preserve"> notebooks integrados en </w:t>
+      </w:r>
+      <w:proofErr w:type="spellStart"/>
+      <w:r>
+        <w:rPr>
+          <w:lang w:val="es-ES"/>
+        </w:rPr>
+        <w:t>Vertex</w:t>
+      </w:r>
+      <w:proofErr w:type="spellEnd"/>
+      <w:r>
+        <w:rPr>
+          <w:lang w:val="es-ES"/>
+        </w:rPr>
+        <w:t xml:space="preserve"> AI. Estos notebooks corren en máquinas que nosotros mismos configuramos. Podemos poner en marcha y parar estas máquinas cuando queramos (En teoría).</w:t>
+      </w:r>
+    </w:p>
+    <w:p/>
+    <w:p>
+      <w:pPr>
+        <w:rPr>
+          <w:lang w:val="es-ES"/>
+        </w:rPr>
+      </w:pPr>
+      <w:r>
+        <w:rPr>
+          <w:noProof/>
+          <w:lang w:val="es-ES"/>
+        </w:rPr>
+        <w:drawing>
+          <wp:inline distT="0" distB="0" distL="0" distR="0" wp14:anchorId="20F7CC98" wp14:editId="7C3931C1">
+            <wp:extent cx="5731510" cy="2831465"/>
+            <wp:effectExtent l="0" t="0" r="0" b="635"/>
+            <wp:docPr id="16" name="Picture 16"/>
+            <wp:cNvGraphicFramePr>
+              <a:graphicFrameLocks xmlns:a="http://schemas.openxmlformats.org/drawingml/2006/main" noChangeAspect="1"/>
+            </wp:cNvGraphicFramePr>
+            <a:graphic xmlns:a="http://schemas.openxmlformats.org/drawingml/2006/main">
+              <a:graphicData uri="http://schemas.openxmlformats.org/drawingml/2006/picture">
+                <pic:pic xmlns:pic="http://schemas.openxmlformats.org/drawingml/2006/picture">
+                  <pic:nvPicPr>
+                    <pic:cNvPr id="16" name="Picture 16"/>
+                    <pic:cNvPicPr/>
+                  </pic:nvPicPr>
+                  <pic:blipFill>
+                    <a:blip r:embed="rId6">
+                      <a:extLst>
+                        <a:ext uri="{28A0092B-C50C-407E-A947-70E740481C1C}">
+                          <a14:useLocalDpi xmlns:a14="http://schemas.microsoft.com/office/drawing/2010/main" val="0"/>
+                        </a:ext>
+                      </a:extLst>
+                    </a:blip>
+                    <a:stretch>
+                      <a:fillRect/>
+                    </a:stretch>
+                  </pic:blipFill>
+                  <pic:spPr>
+                    <a:xfrm>
+                      <a:off x="0" y="0"/>
+                      <a:ext cx="5731510" cy="2831465"/>
+                    </a:xfrm>
+                    <a:prstGeom prst="rect">
+                      <a:avLst/>
+                    </a:prstGeom>
+                  </pic:spPr>
+                </pic:pic>
+              </a:graphicData>
+            </a:graphic>
+          </wp:inline>
+        </w:drawing>
+      </w:r>
+    </w:p>
+    <w:p>
+      <w:pPr>
+        <w:rPr>
+          <w:lang w:val="es-ES"/>
+        </w:rPr>
+      </w:pPr>
+    </w:p>
+    <w:p>
+      <w:pPr>
+        <w:rPr>
+          <w:lang w:val="es-ES"/>
+        </w:rPr>
+      </w:pPr>
+    </w:p>
+    <w:p>
+      <w:pPr>
+        <w:pStyle w:val="Heading2"/>
+        <w:rPr>
+          <w:rFonts w:eastAsia="Times New Roman"/>
+          <w:b/>
+          <w:bCs/>
+          <w:lang w:val="es-ES" w:eastAsia="en-GB"/>
+        </w:rPr>
+      </w:pPr>
+      <w:proofErr w:type="spellStart"/>
+      <w:r>
+        <w:rPr>
+          <w:rFonts w:eastAsia="Times New Roman"/>
+          <w:b/>
+          <w:bCs/>
+          <w:lang w:val="es-ES" w:eastAsia="en-GB"/>
+        </w:rPr>
         <w:t>Datasets</w:t>
       </w:r>
       <w:proofErr w:type="spellEnd"/>
@@ -759,6 +910,7 @@
     </w:p>
     <w:p>
       <w:pPr>
+        <w:jc w:val="center"/>
         <w:rPr>
           <w:lang w:val="es-ES"/>
         </w:rPr>
@@ -768,9 +920,10 @@
           <w:noProof/>
           <w:lang w:val="es-ES"/>
         </w:rPr>
+        <w:lastRenderedPageBreak/>
         <w:drawing>
-          <wp:inline distT="0" distB="0" distL="0" distR="0" wp14:anchorId="11414916" wp14:editId="3BF889F6">
-            <wp:extent cx="5731510" cy="3241040"/>
+          <wp:inline distT="0" distB="0" distL="0" distR="0" wp14:anchorId="11414916" wp14:editId="627FDF67">
+            <wp:extent cx="4876800" cy="2757721"/>
             <wp:effectExtent l="0" t="0" r="0" b="0"/>
             <wp:docPr id="1" name="Picture 1"/>
             <wp:cNvGraphicFramePr>
@@ -784,7 +937,7 @@
                     <pic:cNvPicPr/>
                   </pic:nvPicPr>
                   <pic:blipFill>
-                    <a:blip r:embed="rId6" cstate="print">
+                    <a:blip r:embed="rId7" cstate="print">
                       <a:extLst>
                         <a:ext uri="{28A0092B-C50C-407E-A947-70E740481C1C}">
                           <a14:useLocalDpi xmlns:a14="http://schemas.microsoft.com/office/drawing/2010/main" val="0"/>
@@ -798,7 +951,7 @@
                   <pic:spPr>
                     <a:xfrm>
                       <a:off x="0" y="0"/>
-                      <a:ext cx="5731510" cy="3241040"/>
+                      <a:ext cx="4902980" cy="2772525"/>
                     </a:xfrm>
                     <a:prstGeom prst="rect">
                       <a:avLst/>
@@ -958,6 +1111,7 @@
     </w:p>
     <w:p>
       <w:pPr>
+        <w:jc w:val="center"/>
         <w:rPr>
           <w:lang w:val="es-ES"/>
         </w:rPr>
@@ -967,7 +1121,6 @@
           <w:noProof/>
           <w:lang w:val="es-ES"/>
         </w:rPr>
-        <w:lastRenderedPageBreak/>
         <w:drawing>
           <wp:inline distT="0" distB="0" distL="0" distR="0" wp14:anchorId="25B2B738" wp14:editId="1C3A3F74">
             <wp:extent cx="5731510" cy="3460115"/>
@@ -984,7 +1137,7 @@
                     <pic:cNvPicPr/>
                   </pic:nvPicPr>
                   <pic:blipFill>
-                    <a:blip r:embed="rId7" cstate="print">
+                    <a:blip r:embed="rId8" cstate="print">
                       <a:extLst>
                         <a:ext uri="{28A0092B-C50C-407E-A947-70E740481C1C}">
                           <a14:useLocalDpi xmlns:a14="http://schemas.microsoft.com/office/drawing/2010/main" val="0"/>
@@ -1082,6 +1235,7 @@
     </w:p>
     <w:p>
       <w:pPr>
+        <w:jc w:val="center"/>
         <w:rPr>
           <w:lang w:val="es-ES"/>
         </w:rPr>
@@ -1107,7 +1261,7 @@
                     <pic:cNvPicPr/>
                   </pic:nvPicPr>
                   <pic:blipFill>
-                    <a:blip r:embed="rId8" cstate="print">
+                    <a:blip r:embed="rId9" cstate="print">
                       <a:extLst>
                         <a:ext uri="{28A0092B-C50C-407E-A947-70E740481C1C}">
                           <a14:useLocalDpi xmlns:a14="http://schemas.microsoft.com/office/drawing/2010/main" val="0"/>
@@ -1172,6 +1326,7 @@
       <w:pPr>
         <w:pStyle w:val="Heading2"/>
         <w:shd w:val="clear" w:color="auto" w:fill="FFFFFF"/>
+        <w:jc w:val="center"/>
         <w:rPr>
           <w:rFonts w:ascii="Segoe UI" w:hAnsi="Segoe UI" w:cs="Segoe UI"/>
         </w:rPr>
@@ -1181,7 +1336,6 @@
           <w:rFonts w:ascii="Segoe UI" w:hAnsi="Segoe UI" w:cs="Segoe UI"/>
           <w:noProof/>
         </w:rPr>
-        <w:lastRenderedPageBreak/>
         <w:drawing>
           <wp:inline distT="0" distB="0" distL="0" distR="0" wp14:anchorId="5F048572" wp14:editId="3E7B7731">
             <wp:extent cx="5731510" cy="2800985"/>
@@ -1198,7 +1352,7 @@
                     <pic:cNvPicPr/>
                   </pic:nvPicPr>
                   <pic:blipFill>
-                    <a:blip r:embed="rId9" cstate="print">
+                    <a:blip r:embed="rId10" cstate="print">
                       <a:extLst>
                         <a:ext uri="{28A0092B-C50C-407E-A947-70E740481C1C}">
                           <a14:useLocalDpi xmlns:a14="http://schemas.microsoft.com/office/drawing/2010/main" val="0"/>
@@ -1281,9 +1435,9 @@
           <w:noProof/>
         </w:rPr>
         <w:drawing>
-          <wp:inline distT="0" distB="0" distL="0" distR="0" wp14:anchorId="73B829C2" wp14:editId="5E5CAA80">
-            <wp:extent cx="4744420" cy="1668379"/>
-            <wp:effectExtent l="0" t="0" r="5715" b="0"/>
+          <wp:inline distT="0" distB="0" distL="0" distR="0" wp14:anchorId="73B829C2" wp14:editId="5F9B9294">
+            <wp:extent cx="4949708" cy="1740569"/>
+            <wp:effectExtent l="0" t="0" r="3810" b="0"/>
             <wp:docPr id="5" name="Picture 5"/>
             <wp:cNvGraphicFramePr>
               <a:graphicFrameLocks xmlns:a="http://schemas.openxmlformats.org/drawingml/2006/main" noChangeAspect="1"/>
@@ -1296,7 +1450,7 @@
                     <pic:cNvPicPr/>
                   </pic:nvPicPr>
                   <pic:blipFill>
-                    <a:blip r:embed="rId10" cstate="print">
+                    <a:blip r:embed="rId11" cstate="print">
                       <a:extLst>
                         <a:ext uri="{28A0092B-C50C-407E-A947-70E740481C1C}">
                           <a14:useLocalDpi xmlns:a14="http://schemas.microsoft.com/office/drawing/2010/main" val="0"/>
@@ -1310,7 +1464,7 @@
                   <pic:spPr>
                     <a:xfrm>
                       <a:off x="0" y="0"/>
-                      <a:ext cx="4780003" cy="1680892"/>
+                      <a:ext cx="5046990" cy="1774778"/>
                     </a:xfrm>
                     <a:prstGeom prst="rect">
                       <a:avLst/>
@@ -1325,69 +1479,17 @@
     </w:p>
     <w:p>
       <w:pPr>
-        <w:pStyle w:val="Heading2"/>
-        <w:shd w:val="clear" w:color="auto" w:fill="FFFFFF"/>
-        <w:rPr>
-          <w:rFonts w:ascii="Segoe UI" w:hAnsi="Segoe UI" w:cs="Segoe UI"/>
-        </w:rPr>
-      </w:pPr>
-    </w:p>
-    <w:p>
-      <w:pPr>
-        <w:pStyle w:val="Heading2"/>
-        <w:shd w:val="clear" w:color="auto" w:fill="FFFFFF"/>
-        <w:rPr>
-          <w:rFonts w:ascii="Segoe UI" w:hAnsi="Segoe UI" w:cs="Segoe UI"/>
-        </w:rPr>
-      </w:pPr>
-    </w:p>
-    <w:p>
-      <w:pPr>
-        <w:pStyle w:val="Heading2"/>
-        <w:shd w:val="clear" w:color="auto" w:fill="FFFFFF"/>
-        <w:rPr>
-          <w:rFonts w:ascii="Segoe UI" w:hAnsi="Segoe UI" w:cs="Segoe UI"/>
-        </w:rPr>
-      </w:pPr>
-    </w:p>
-    <w:p>
-      <w:pPr>
-        <w:rPr>
-          <w:b/>
-          <w:bCs/>
-          <w:kern w:val="36"/>
-          <w:sz w:val="48"/>
-          <w:szCs w:val="48"/>
-          <w:lang w:val="es-ES"/>
-        </w:rPr>
-      </w:pPr>
-      <w:r>
-        <w:rPr>
-          <w:lang w:val="es-ES"/>
-        </w:rPr>
-        <w:br w:type="page"/>
-      </w:r>
-    </w:p>
-    <w:p>
-      <w:pPr>
         <w:pStyle w:val="Heading1"/>
         <w:rPr>
           <w:lang w:val="es-ES"/>
         </w:rPr>
       </w:pPr>
-    </w:p>
-    <w:p>
-      <w:pPr>
-        <w:pStyle w:val="Heading1"/>
-        <w:rPr>
-          <w:lang w:val="es-ES"/>
-        </w:rPr>
-      </w:pPr>
       <w:proofErr w:type="spellStart"/>
       <w:r>
         <w:rPr>
           <w:lang w:val="es-ES"/>
         </w:rPr>
+        <w:lastRenderedPageBreak/>
         <w:t>AutoML</w:t>
       </w:r>
       <w:proofErr w:type="spellEnd"/>
@@ -1702,7 +1804,7 @@
         </w:rPr>
         <w:t xml:space="preserve">el </w:t>
       </w:r>
-      <w:hyperlink r:id="rId11" w:anchor="csv_2" w:history="1">
+      <w:hyperlink r:id="rId12" w:anchor="csv_2" w:history="1">
         <w:proofErr w:type="gramStart"/>
         <w:r>
           <w:rPr>
@@ -1757,6 +1859,41 @@
           <w:lang w:val="es-ES"/>
         </w:rPr>
         <w:t xml:space="preserve"> subiendo las imágenes</w:t>
+      </w:r>
+      <w:r>
+        <w:rPr>
+          <w:lang w:val="es-ES"/>
+        </w:rPr>
+        <w:t xml:space="preserve"> (</w:t>
+      </w:r>
+      <w:hyperlink r:id="rId13" w:history="1">
+        <w:r>
+          <w:rPr>
+            <w:rStyle w:val="Hyperlink"/>
+            <w:lang w:val="es-ES"/>
+          </w:rPr>
+          <w:t>Desca</w:t>
+        </w:r>
+        <w:r>
+          <w:rPr>
+            <w:rStyle w:val="Hyperlink"/>
+            <w:lang w:val="es-ES"/>
+          </w:rPr>
+          <w:t>r</w:t>
+        </w:r>
+        <w:r>
+          <w:rPr>
+            <w:rStyle w:val="Hyperlink"/>
+            <w:lang w:val="es-ES"/>
+          </w:rPr>
+          <w:t>gar</w:t>
+        </w:r>
+      </w:hyperlink>
+      <w:r>
+        <w:rPr>
+          <w:lang w:val="es-ES"/>
+        </w:rPr>
+        <w:t>)</w:t>
       </w:r>
     </w:p>
     <w:p>
@@ -1805,7 +1942,7 @@
                     <pic:cNvPicPr/>
                   </pic:nvPicPr>
                   <pic:blipFill>
-                    <a:blip r:embed="rId12">
+                    <a:blip r:embed="rId14">
                       <a:extLst>
                         <a:ext uri="{28A0092B-C50C-407E-A947-70E740481C1C}">
                           <a14:useLocalDpi xmlns:a14="http://schemas.microsoft.com/office/drawing/2010/main" val="0"/>
@@ -1896,6 +2033,8 @@
       <w:proofErr w:type="spellStart"/>
       <w:r>
         <w:rPr>
+          <w:i/>
+          <w:iCs/>
           <w:lang w:val="es-ES"/>
         </w:rPr>
         <w:t>dataset</w:t>
@@ -1950,7 +2089,7 @@
                     </pic:cNvPicPr>
                   </pic:nvPicPr>
                   <pic:blipFill>
-                    <a:blip r:embed="rId13" cstate="print">
+                    <a:blip r:embed="rId15" cstate="print">
                       <a:extLst>
                         <a:ext uri="{28A0092B-C50C-407E-A947-70E740481C1C}">
                           <a14:useLocalDpi xmlns:a14="http://schemas.microsoft.com/office/drawing/2010/main" val="0"/>
@@ -2234,11 +2373,21 @@
         <w:rPr>
           <w:lang w:val="es-ES"/>
         </w:rPr>
-        <w:t xml:space="preserve">s tenemos una gran métrica entre TPR (True Positive </w:t>
+        <w:t>s tenemos una gran métrica entre TPR (</w:t>
+      </w:r>
+      <w:r>
+        <w:rPr>
+          <w:i/>
+          <w:iCs/>
+          <w:lang w:val="es-ES"/>
+        </w:rPr>
+        <w:t xml:space="preserve">True Positive </w:t>
       </w:r>
       <w:proofErr w:type="spellStart"/>
       <w:r>
         <w:rPr>
+          <w:i/>
+          <w:iCs/>
           <w:lang w:val="es-ES"/>
         </w:rPr>
         <w:t>Rate</w:t>
@@ -2248,11 +2397,21 @@
         <w:rPr>
           <w:lang w:val="es-ES"/>
         </w:rPr>
-        <w:t xml:space="preserve">) y FPR (False Positive </w:t>
+        <w:t>) y FPR (</w:t>
+      </w:r>
+      <w:r>
+        <w:rPr>
+          <w:i/>
+          <w:iCs/>
+          <w:lang w:val="es-ES"/>
+        </w:rPr>
+        <w:t xml:space="preserve">False Positive </w:t>
       </w:r>
       <w:proofErr w:type="spellStart"/>
       <w:r>
         <w:rPr>
+          <w:i/>
+          <w:iCs/>
           <w:lang w:val="es-ES"/>
         </w:rPr>
         <w:t>Rate</w:t>
@@ -2372,7 +2531,7 @@
                     </pic:cNvPicPr>
                   </pic:nvPicPr>
                   <pic:blipFill>
-                    <a:blip r:embed="rId14">
+                    <a:blip r:embed="rId16">
                       <a:extLst>
                         <a:ext uri="{28A0092B-C50C-407E-A947-70E740481C1C}">
                           <a14:useLocalDpi xmlns:a14="http://schemas.microsoft.com/office/drawing/2010/main" val="0"/>
@@ -2465,7 +2624,7 @@
                     <pic:cNvPicPr/>
                   </pic:nvPicPr>
                   <pic:blipFill>
-                    <a:blip r:embed="rId15">
+                    <a:blip r:embed="rId17">
                       <a:extLst>
                         <a:ext uri="{28A0092B-C50C-407E-A947-70E740481C1C}">
                           <a14:useLocalDpi xmlns:a14="http://schemas.microsoft.com/office/drawing/2010/main" val="0"/>
@@ -2628,7 +2787,7 @@
                     <pic:cNvPicPr/>
                   </pic:nvPicPr>
                   <pic:blipFill>
-                    <a:blip r:embed="rId16">
+                    <a:blip r:embed="rId18">
                       <a:extLst>
                         <a:ext uri="{28A0092B-C50C-407E-A947-70E740481C1C}">
                           <a14:useLocalDpi xmlns:a14="http://schemas.microsoft.com/office/drawing/2010/main" val="0"/>
@@ -2848,7 +3007,7 @@
                           <pic:cNvPicPr/>
                         </pic:nvPicPr>
                         <pic:blipFill>
-                          <a:blip r:embed="rId17">
+                          <a:blip r:embed="rId19">
                             <a:extLst>
                               <a:ext uri="{28A0092B-C50C-407E-A947-70E740481C1C}">
                                 <a14:useLocalDpi xmlns:a14="http://schemas.microsoft.com/office/drawing/2010/main" val="0"/>
@@ -2907,7 +3066,7 @@
                           <pic:cNvPicPr/>
                         </pic:nvPicPr>
                         <pic:blipFill>
-                          <a:blip r:embed="rId18" cstate="print">
+                          <a:blip r:embed="rId20" cstate="print">
                             <a:extLst>
                               <a:ext uri="{28A0092B-C50C-407E-A947-70E740481C1C}">
                                 <a14:useLocalDpi xmlns:a14="http://schemas.microsoft.com/office/drawing/2010/main" val="0"/>
@@ -3049,7 +3208,7 @@
                     <pic:cNvPicPr/>
                   </pic:nvPicPr>
                   <pic:blipFill>
-                    <a:blip r:embed="rId19">
+                    <a:blip r:embed="rId21">
                       <a:extLst>
                         <a:ext uri="{28A0092B-C50C-407E-A947-70E740481C1C}">
                           <a14:useLocalDpi xmlns:a14="http://schemas.microsoft.com/office/drawing/2010/main" val="0"/>
@@ -3405,7 +3564,7 @@
                     <pic:cNvPicPr/>
                   </pic:nvPicPr>
                   <pic:blipFill>
-                    <a:blip r:embed="rId20" cstate="print">
+                    <a:blip r:embed="rId22" cstate="print">
                       <a:extLst>
                         <a:ext uri="{28A0092B-C50C-407E-A947-70E740481C1C}">
                           <a14:useLocalDpi xmlns:a14="http://schemas.microsoft.com/office/drawing/2010/main" val="0"/>
@@ -4320,7 +4479,7 @@
                     <pic:cNvPicPr/>
                   </pic:nvPicPr>
                   <pic:blipFill>
-                    <a:blip r:embed="rId21">
+                    <a:blip r:embed="rId23">
                       <a:extLst>
                         <a:ext uri="{28A0092B-C50C-407E-A947-70E740481C1C}">
                           <a14:useLocalDpi xmlns:a14="http://schemas.microsoft.com/office/drawing/2010/main" val="0"/>
@@ -4370,7 +4529,7 @@
           <w:lang w:val="en-US"/>
         </w:rPr>
       </w:pPr>
-      <w:hyperlink r:id="rId22" w:history="1">
+      <w:hyperlink r:id="rId24" w:history="1">
         <w:r>
           <w:rPr>
             <w:rStyle w:val="Hyperlink"/>
@@ -4399,7 +4558,7 @@
           <w:lang w:val="en-US"/>
         </w:rPr>
       </w:pPr>
-      <w:hyperlink r:id="rId23" w:history="1">
+      <w:hyperlink r:id="rId25" w:history="1">
         <w:r>
           <w:rPr>
             <w:rStyle w:val="Hyperlink"/>
@@ -4520,7 +4679,7 @@
           <w:numId w:val="10"/>
         </w:numPr>
       </w:pPr>
-      <w:hyperlink r:id="rId24" w:history="1">
+      <w:hyperlink r:id="rId26" w:history="1">
         <w:r>
           <w:rPr>
             <w:rStyle w:val="Hyperlink"/>
@@ -4538,7 +4697,7 @@
           <w:numId w:val="10"/>
         </w:numPr>
       </w:pPr>
-      <w:hyperlink r:id="rId25" w:history="1">
+      <w:hyperlink r:id="rId27" w:history="1">
         <w:proofErr w:type="spellStart"/>
         <w:r>
           <w:rPr>

</xml_diff>